<commit_message>
Made some changes to the outline
</commit_message>
<xml_diff>
--- a/PES_outline.docx
+++ b/PES_outline.docx
@@ -109,7 +109,15 @@
         <w:t xml:space="preserve"> </w:t>
       </w:r>
       <w:r>
-        <w:t xml:space="preserve">Both nitrate and ammonium are bioavailable for primary productivity but the amounts of ammonium and/or the ratios of nitrate to ammonium are thought to have an effect on primary productivity.  </w:t>
+        <w:t xml:space="preserve">Both nitrate and ammonium are bioavailable for primary productivity but the amounts of ammonium and/or the ratios of nitrate to ammonium are thought to have an effect on primary productivity. </w:t>
+      </w:r>
+      <w:r>
+        <w:t xml:space="preserve">Ammonium concentrations are not implicated as causing acute or chronic toxicity in the levels currently being measured. </w:t>
+      </w:r>
+      <w:bookmarkStart w:id="0" w:name="_GoBack"/>
+      <w:bookmarkEnd w:id="0"/>
+      <w:r>
+        <w:t xml:space="preserve"> </w:t>
       </w:r>
       <w:r>
         <w:t>Although the amount of ammoni</w:t>
@@ -331,7 +339,11 @@
         <w:t xml:space="preserve">and </w:t>
       </w:r>
       <w:r>
-        <w:t xml:space="preserve">total phosphorus.  Total nitrogen is the sum of nitrate and </w:t>
+        <w:t xml:space="preserve">total phosphorus.  Total nitrogen </w:t>
+      </w:r>
+      <w:r>
+        <w:lastRenderedPageBreak/>
+        <w:t xml:space="preserve">is the sum of nitrate and </w:t>
       </w:r>
       <w:proofErr w:type="spellStart"/>
       <w:r>
@@ -339,11 +351,7 @@
       </w:r>
       <w:proofErr w:type="spellEnd"/>
       <w:r>
-        <w:t xml:space="preserve"> Nitrogen.  EGRET will be used to model concentrations, flow </w:t>
-      </w:r>
-      <w:r>
-        <w:lastRenderedPageBreak/>
-        <w:t xml:space="preserve">normalized concentrations, loads, and flow normalized loads. </w:t>
+        <w:t xml:space="preserve"> Nitrogen.  EGRET will be used to model concentrations, flow normalized concentrations, loads, and flow normalized loads. </w:t>
       </w:r>
       <w:r>
         <w:t xml:space="preserve">EGRET model output can be used to report on daily, seasonal, or yearly concentrations and loads. </w:t>
@@ -650,7 +658,6 @@
     <w:p/>
     <w:p>
       <w:r>
-        <w:lastRenderedPageBreak/>
         <w:t>Discussion will focus on the concentrations and loads and trends of nutrients and most importantly on bioavailable constituents</w:t>
       </w:r>
       <w:r>
@@ -676,8 +683,6 @@
       <w:r>
         <w:t xml:space="preserve">Summary </w:t>
       </w:r>
-      <w:bookmarkStart w:id="0" w:name="_GoBack"/>
-      <w:bookmarkEnd w:id="0"/>
     </w:p>
     <w:p/>
     <w:p/>

</xml_diff>